<commit_message>
Added code and results to Word Doc for Assignment 6
</commit_message>
<xml_diff>
--- a/Assignment6.docx
+++ b/Assignment6.docx
@@ -3,18 +3,36 @@
 <w:document xmlns:wpc="http://schemas.microsoft.com/office/word/2010/wordprocessingCanvas" xmlns:cx="http://schemas.microsoft.com/office/drawing/2014/chartex" xmlns:cx1="http://schemas.microsoft.com/office/drawing/2015/9/8/chartex" xmlns:cx2="http://schemas.microsoft.com/office/drawing/2015/10/21/chartex" xmlns:cx3="http://schemas.microsoft.com/office/drawing/2016/5/9/chartex" xmlns:cx4="http://schemas.microsoft.com/office/drawing/2016/5/10/chartex" xmlns:cx5="http://schemas.microsoft.com/office/drawing/2016/5/11/chartex" xmlns:cx6="http://schemas.microsoft.com/office/drawing/2016/5/12/chartex" xmlns:cx7="http://schemas.microsoft.com/office/drawing/2016/5/13/chartex" xmlns:cx8="http://schemas.microsoft.com/office/drawing/2016/5/14/chartex" xmlns:mc="http://schemas.openxmlformats.org/markup-compatibility/2006" xmlns:aink="http://schemas.microsoft.com/office/drawing/2016/ink" xmlns:am3d="http://schemas.microsoft.com/office/drawing/2017/model3d" xmlns:o="urn:schemas-microsoft-com:office:office" xmlns:oel="http://schemas.microsoft.com/office/2019/extlst" xmlns:r="http://schemas.openxmlformats.org/officeDocument/2006/relationships" xmlns:m="http://schemas.openxmlformats.org/officeDocument/2006/math" xmlns:v="urn:schemas-microsoft-com:vml" xmlns:wp14="http://schemas.microsoft.com/office/word/2010/wordprocessingDrawing" xmlns:wp="http://schemas.openxmlformats.org/drawingml/2006/wordprocessingDrawing" xmlns:w10="urn:schemas-microsoft-com:office:word" xmlns:w="http://schemas.openxmlformats.org/wordprocessingml/2006/main" xmlns:w14="http://schemas.microsoft.com/office/word/2010/wordml" xmlns:w15="http://schemas.microsoft.com/office/word/2012/wordml" xmlns:w16cex="http://schemas.microsoft.com/office/word/2018/wordml/cex" xmlns:w16cid="http://schemas.microsoft.com/office/word/2016/wordml/cid" xmlns:w16="http://schemas.microsoft.com/office/word/2018/wordml" xmlns:w16du="http://schemas.microsoft.com/office/word/2023/wordml/word16du" xmlns:w16sdtdh="http://schemas.microsoft.com/office/word/2020/wordml/sdtdatahash" xmlns:w16se="http://schemas.microsoft.com/office/word/2015/wordml/symex" xmlns:wpg="http://schemas.microsoft.com/office/word/2010/wordprocessingGroup" xmlns:wpi="http://schemas.microsoft.com/office/word/2010/wordprocessingInk" xmlns:wne="http://schemas.microsoft.com/office/word/2006/wordml" xmlns:wps="http://schemas.microsoft.com/office/word/2010/wordprocessingShape" mc:Ignorable="w14 w15 w16se w16cid w16 w16cex w16sdtdh w16du wp14">
   <w:body>
     <w:p>
+      <w:r>
+        <w:t>Morgan Krueger</w:t>
+      </w:r>
+    </w:p>
+    <w:p>
+      <w:r>
+        <w:t>ENG220</w:t>
+      </w:r>
+    </w:p>
+    <w:p>
       <w:pPr>
         <w:jc w:val="center"/>
       </w:pPr>
       <w:r>
+        <w:t>Class Assignment 6</w:t>
+      </w:r>
+    </w:p>
+    <w:p>
+      <w:r>
+        <w:rPr>
+          <w:noProof/>
+        </w:rPr>
         <w:drawing>
-          <wp:anchor distT="0" distB="0" distL="114300" distR="114300" simplePos="0" relativeHeight="251658240" behindDoc="1" locked="0" layoutInCell="1" allowOverlap="1" wp14:anchorId="170C94EF" wp14:editId="144947FB">
+          <wp:anchor distT="0" distB="0" distL="114300" distR="114300" simplePos="0" relativeHeight="251658240" behindDoc="1" locked="0" layoutInCell="1" allowOverlap="1" wp14:anchorId="170C94EF" wp14:editId="0BD5577A">
             <wp:simplePos x="0" y="0"/>
             <wp:positionH relativeFrom="margin">
               <wp:align>right</wp:align>
             </wp:positionH>
             <wp:positionV relativeFrom="paragraph">
-              <wp:posOffset>533400</wp:posOffset>
+              <wp:posOffset>277495</wp:posOffset>
             </wp:positionV>
             <wp:extent cx="5943600" cy="6478270"/>
             <wp:effectExtent l="0" t="0" r="0" b="0"/>
@@ -66,17 +84,7 @@
         </w:drawing>
       </w:r>
       <w:r>
-        <w:t>Class Assignment 6</w:t>
-      </w:r>
-    </w:p>
-    <w:p>
-      <w:proofErr w:type="spellStart"/>
-      <w:r>
-        <w:t>Matlab</w:t>
-      </w:r>
-      <w:proofErr w:type="spellEnd"/>
-      <w:r>
-        <w:t xml:space="preserve"> Results:</w:t>
+        <w:t>Matlab Results:</w:t>
       </w:r>
     </w:p>
     <w:sectPr>

</xml_diff>